<commit_message>
Change screenshots and a bit text
Related Work Items: #1352
</commit_message>
<xml_diff>
--- a/Manuals/2.10.0/BEXIS2100_DataCollection_UserGuide.docx
+++ b/Manuals/2.10.0/BEXIS2100_DataCollection_UserGuide.docx
@@ -3154,7 +3154,7 @@
           <w:lang w:val="en-GB" w:bidi="fa-IR"/>
         </w:rPr>
         <w:pict>
-          <v:shape id="_x0000_i1046" type="#_x0000_t75" style="width:456pt;height:134.25pt">
+          <v:shape id="_x0000_i1026" type="#_x0000_t75" style="width:456pt;height:134.25pt">
             <v:imagedata r:id="rId10" o:title="Dataset_Copy"/>
           </v:shape>
         </w:pict>
@@ -3314,7 +3314,7 @@
       </w:pPr>
       <w:r>
         <w:pict>
-          <v:shape id="Picture 35" o:spid="_x0000_i1026" type="#_x0000_t75" style="width:6.75pt;height:7.5pt;visibility:visible" o:bullet="t">
+          <v:shape id="Picture 35" o:spid="_x0000_i1027" type="#_x0000_t75" style="width:6.75pt;height:7.5pt;visibility:visible" o:bullet="t">
             <v:imagedata r:id="rId12" o:title="" croptop="18348f" cropbottom="45896f" cropleft="3200f" cropright="61527f"/>
           </v:shape>
         </w:pict>
@@ -3362,7 +3362,7 @@
           <w:lang w:eastAsia="de-DE"/>
         </w:rPr>
         <w:pict>
-          <v:shape id="_x0000_i1027" type="#_x0000_t75" style="width:23.25pt;height:21.75pt;visibility:visible;mso-wrap-style:square">
+          <v:shape id="_x0000_i1028" type="#_x0000_t75" style="width:23.25pt;height:21.75pt;visibility:visible;mso-wrap-style:square">
             <v:imagedata r:id="rId13" o:title="" cropbottom="11295f" cropleft="5163f"/>
           </v:shape>
         </w:pict>
@@ -3393,7 +3393,7 @@
           <w:lang w:eastAsia="de-DE"/>
         </w:rPr>
         <w:pict>
-          <v:shape id="_x0000_i1028" type="#_x0000_t75" style="width:23.25pt;height:23.25pt;visibility:visible;mso-wrap-style:square">
+          <v:shape id="_x0000_i1029" type="#_x0000_t75" style="width:23.25pt;height:23.25pt;visibility:visible;mso-wrap-style:square">
             <v:imagedata r:id="rId14" o:title="" cropbottom="9227f"/>
           </v:shape>
         </w:pict>
@@ -3424,7 +3424,7 @@
           <w:lang w:eastAsia="de-DE"/>
         </w:rPr>
         <w:pict>
-          <v:shape id="_x0000_i1029" type="#_x0000_t75" style="width:45pt;height:20.25pt;visibility:visible;mso-wrap-style:square">
+          <v:shape id="_x0000_i1030" type="#_x0000_t75" style="width:45pt;height:20.25pt;visibility:visible;mso-wrap-style:square">
             <v:imagedata r:id="rId15" o:title=""/>
           </v:shape>
         </w:pict>
@@ -3449,7 +3449,7 @@
           <w:lang w:eastAsia="de-DE"/>
         </w:rPr>
         <w:pict>
-          <v:shape id="_x0000_i1030" type="#_x0000_t75" style="width:15pt;height:12.75pt;visibility:visible;mso-wrap-style:square">
+          <v:shape id="_x0000_i1031" type="#_x0000_t75" style="width:15pt;height:12.75pt;visibility:visible;mso-wrap-style:square">
             <v:imagedata r:id="rId16" o:title="" cropbottom="20314f"/>
           </v:shape>
         </w:pict>
@@ -3460,7 +3460,7 @@
           <w:lang w:eastAsia="de-DE"/>
         </w:rPr>
         <w:pict>
-          <v:shape id="_x0000_i1031" type="#_x0000_t75" style="width:12.75pt;height:10.5pt;visibility:visible;mso-wrap-style:square">
+          <v:shape id="_x0000_i1032" type="#_x0000_t75" style="width:12.75pt;height:10.5pt;visibility:visible;mso-wrap-style:square">
             <v:imagedata r:id="rId17" o:title="" cropbottom="23048f"/>
           </v:shape>
         </w:pict>
@@ -3622,7 +3622,7 @@
           <w:lang w:eastAsia="de-DE"/>
         </w:rPr>
         <w:pict>
-          <v:shape id="_x0000_i1032" type="#_x0000_t75" style="width:450pt;height:131.25pt;visibility:visible;mso-wrap-style:square">
+          <v:shape id="_x0000_i1033" type="#_x0000_t75" style="width:450pt;height:131.25pt;visibility:visible;mso-wrap-style:square">
             <v:imagedata r:id="rId18" o:title="" croptop="43616f" cropbottom="4357f" cropleft="40659f" cropright="5982f"/>
           </v:shape>
         </w:pict>
@@ -3763,7 +3763,7 @@
           <w:lang w:eastAsia="de-DE"/>
         </w:rPr>
         <w:pict>
-          <v:shape id="_x0000_i1047" type="#_x0000_t75" style="width:450.75pt;height:99pt">
+          <v:shape id="_x0000_i1034" type="#_x0000_t75" style="width:450.75pt;height:99pt">
             <v:imagedata r:id="rId19" o:title="Upload_Data"/>
           </v:shape>
         </w:pict>
@@ -4009,7 +4009,7 @@
         </w:rPr>
         <w:lastRenderedPageBreak/>
         <w:pict>
-          <v:shape id="_x0000_i1048" type="#_x0000_t75" style="width:449.25pt;height:246pt">
+          <v:shape id="_x0000_i1035" type="#_x0000_t75" style="width:449.25pt;height:246pt">
             <v:imagedata r:id="rId20" o:title="Upload_Tabular_1"/>
           </v:shape>
         </w:pict>
@@ -4246,7 +4246,7 @@
           <w:lang w:eastAsia="de-DE"/>
         </w:rPr>
         <w:pict>
-          <v:shape id="Picture 3" o:spid="_x0000_i1033" type="#_x0000_t75" alt="ColumnWise.JPG" style="width:201.75pt;height:81pt;visibility:visible">
+          <v:shape id="Picture 3" o:spid="_x0000_i1036" type="#_x0000_t75" alt="ColumnWise.JPG" style="width:201.75pt;height:81pt;visibility:visible">
             <v:imagedata r:id="rId21" o:title="" croptop="13732f" cropbottom="13605f"/>
           </v:shape>
         </w:pict>
@@ -4257,7 +4257,7 @@
           <w:lang w:eastAsia="de-DE"/>
         </w:rPr>
         <w:pict>
-          <v:shape id="Picture 6" o:spid="_x0000_i1034" type="#_x0000_t75" alt="RowWise.JPG" style="width:223.5pt;height:91.5pt;visibility:visible">
+          <v:shape id="Picture 6" o:spid="_x0000_i1037" type="#_x0000_t75" alt="RowWise.JPG" style="width:223.5pt;height:91.5pt;visibility:visible">
             <v:imagedata r:id="rId22" o:title="" croptop="13866f" cropbottom="14521f"/>
           </v:shape>
         </w:pict>
@@ -4337,7 +4337,7 @@
         </w:rPr>
         <w:lastRenderedPageBreak/>
         <w:pict>
-          <v:shape id="Picture 10" o:spid="_x0000_i1035" type="#_x0000_t75" alt="Offset.JPG" style="width:208.5pt;height:103.5pt;visibility:visible">
+          <v:shape id="Picture 10" o:spid="_x0000_i1038" type="#_x0000_t75" alt="Offset.JPG" style="width:208.5pt;height:103.5pt;visibility:visible">
             <v:imagedata r:id="rId23" o:title="" croptop="9023f" cropbottom="13471f"/>
           </v:shape>
         </w:pict>
@@ -4348,7 +4348,7 @@
           <w:lang w:eastAsia="de-DE"/>
         </w:rPr>
         <w:pict>
-          <v:shape id="Picture 11" o:spid="_x0000_i1036" type="#_x0000_t75" alt="Variables.JPG" style="width:230.25pt;height:96pt;visibility:visible">
+          <v:shape id="Picture 11" o:spid="_x0000_i1039" type="#_x0000_t75" alt="Variables.JPG" style="width:230.25pt;height:96pt;visibility:visible">
             <v:imagedata r:id="rId24" o:title="" croptop="13344f" cropbottom="13471f"/>
           </v:shape>
         </w:pict>
@@ -4464,7 +4464,7 @@
           <w:lang w:eastAsia="de-DE"/>
         </w:rPr>
         <w:pict>
-          <v:shape id="_x0000_i1049" type="#_x0000_t75" style="width:453pt;height:248.25pt">
+          <v:shape id="_x0000_i1040" type="#_x0000_t75" style="width:453pt;height:248.25pt">
             <v:imagedata r:id="rId25" o:title="Upload_Tabular_2"/>
           </v:shape>
         </w:pict>
@@ -4652,7 +4652,7 @@
         </w:rPr>
         <w:lastRenderedPageBreak/>
         <w:pict>
-          <v:shape id="_x0000_i1037" type="#_x0000_t75" style="width:453pt;height:246pt">
+          <v:shape id="_x0000_i1041" type="#_x0000_t75" style="width:453pt;height:246pt">
             <v:imagedata r:id="rId26" o:title="Primary Key"/>
           </v:shape>
         </w:pict>
@@ -4755,7 +4755,7 @@
           <w:lang w:eastAsia="de-DE"/>
         </w:rPr>
         <w:pict>
-          <v:shape id="_x0000_i1050" type="#_x0000_t75" style="width:447pt;height:245.25pt">
+          <v:shape id="_x0000_i1042" type="#_x0000_t75" style="width:447pt;height:245.25pt">
             <v:imagedata r:id="rId27" o:title="Upload_Tabular_Validate"/>
           </v:shape>
         </w:pict>
@@ -4941,8 +4941,8 @@
           <w:lang w:eastAsia="de-DE"/>
         </w:rPr>
         <w:pict>
-          <v:shape id="_x0000_i1051" type="#_x0000_t75" style="width:453pt;height:246pt">
-            <v:imagedata r:id="rId28" o:title="Upload Unstructures"/>
+          <v:shape id="_x0000_i1052" type="#_x0000_t75" style="width:448.5pt;height:245.25pt">
+            <v:imagedata r:id="rId28" o:title="Upload_File"/>
           </v:shape>
         </w:pict>
       </w:r>
@@ -5035,6 +5035,7 @@
           <w:lang w:eastAsia="de-DE"/>
         </w:rPr>
       </w:pPr>
+      <w:bookmarkStart w:id="14" w:name="_GoBack"/>
       <w:r>
         <w:rPr>
           <w:noProof/>
@@ -5042,11 +5043,12 @@
         </w:rPr>
         <w:lastRenderedPageBreak/>
         <w:pict>
-          <v:shape id="_x0000_i1052" type="#_x0000_t75" style="width:451.5pt;height:153pt">
+          <v:shape id="_x0000_i1043" type="#_x0000_t75" style="width:451.5pt;height:153pt">
             <v:imagedata r:id="rId29" o:title="Push_Big_File"/>
           </v:shape>
         </w:pict>
       </w:r>
+      <w:bookmarkEnd w:id="14"/>
     </w:p>
     <w:p>
       <w:pPr>
@@ -5067,8 +5069,6 @@
           <w:lang w:val="en-US"/>
         </w:rPr>
       </w:pPr>
-      <w:bookmarkStart w:id="14" w:name="_GoBack"/>
-      <w:bookmarkEnd w:id="14"/>
     </w:p>
     <w:p>
       <w:pPr>
@@ -5422,7 +5422,7 @@
           <w:lang w:eastAsia="de-DE"/>
         </w:rPr>
         <w:pict>
-          <v:shape id="Grafik 2" o:spid="_x0000_i1038" type="#_x0000_t75" style="width:397.5pt;height:48.75pt;visibility:visible">
+          <v:shape id="Grafik 2" o:spid="_x0000_i1044" type="#_x0000_t75" style="width:397.5pt;height:48.75pt;visibility:visible">
             <v:imagedata r:id="rId30" o:title=""/>
           </v:shape>
         </w:pict>
@@ -5563,7 +5563,7 @@
         </w:rPr>
         <w:lastRenderedPageBreak/>
         <w:pict>
-          <v:shape id="Grafik 1" o:spid="_x0000_i1039" type="#_x0000_t75" style="width:438.75pt;height:52.5pt;visibility:visible">
+          <v:shape id="Grafik 1" o:spid="_x0000_i1045" type="#_x0000_t75" style="width:438.75pt;height:52.5pt;visibility:visible">
             <v:imagedata r:id="rId31" o:title="" croptop="18403f" cropbottom="28981f" cropleft="2279f"/>
           </v:shape>
         </w:pict>
@@ -5581,7 +5581,7 @@
           <w:lang w:eastAsia="de-DE"/>
         </w:rPr>
         <w:pict>
-          <v:shape id="Grafik 3" o:spid="_x0000_i1040" type="#_x0000_t75" style="width:369pt;height:36.75pt;visibility:visible">
+          <v:shape id="Grafik 3" o:spid="_x0000_i1046" type="#_x0000_t75" style="width:369pt;height:36.75pt;visibility:visible">
             <v:imagedata r:id="rId32" o:title="" croptop="8674f" cropbottom="8674f" cropleft="1687f"/>
           </v:shape>
         </w:pict>
@@ -5777,7 +5777,7 @@
           <w:lang w:eastAsia="de-DE"/>
         </w:rPr>
         <w:pict>
-          <v:shape id="_x0000_i1041" type="#_x0000_t75" style="width:456.75pt;height:215.25pt">
+          <v:shape id="_x0000_i1047" type="#_x0000_t75" style="width:456.75pt;height:215.25pt">
             <v:imagedata r:id="rId33" o:title="Import-Metadata-1"/>
           </v:shape>
         </w:pict>
@@ -5849,7 +5849,7 @@
         </w:rPr>
         <w:lastRenderedPageBreak/>
         <w:pict>
-          <v:shape id="_x0000_i1042" type="#_x0000_t75" style="width:456.75pt;height:215.25pt">
+          <v:shape id="_x0000_i1048" type="#_x0000_t75" style="width:456.75pt;height:215.25pt">
             <v:imagedata r:id="rId34" o:title="Import-Metadata-2"/>
           </v:shape>
         </w:pict>
@@ -5921,7 +5921,7 @@
           <w:lang w:eastAsia="de-DE"/>
         </w:rPr>
         <w:pict>
-          <v:shape id="Grafik 18" o:spid="_x0000_i1043" type="#_x0000_t75" style="width:367.5pt;height:175.5pt;visibility:visible">
+          <v:shape id="Grafik 18" o:spid="_x0000_i1049" type="#_x0000_t75" style="width:367.5pt;height:175.5pt;visibility:visible">
             <v:imagedata r:id="rId35" o:title="" cropleft="867f"/>
           </v:shape>
         </w:pict>
@@ -6015,7 +6015,7 @@
           <w:lang w:eastAsia="de-DE"/>
         </w:rPr>
         <w:pict>
-          <v:shape id="_x0000_i1044" type="#_x0000_t75" style="width:454.5pt;height:213pt">
+          <v:shape id="_x0000_i1050" type="#_x0000_t75" style="width:454.5pt;height:213pt">
             <v:imagedata r:id="rId36" o:title="Import-Metadata-3"/>
           </v:shape>
         </w:pict>
@@ -6097,7 +6097,7 @@
           <w:lang w:eastAsia="de-DE"/>
         </w:rPr>
         <w:pict>
-          <v:shape id="_x0000_i1045" type="#_x0000_t75" style="width:457.5pt;height:214.5pt">
+          <v:shape id="_x0000_i1051" type="#_x0000_t75" style="width:457.5pt;height:214.5pt">
             <v:imagedata r:id="rId37" o:title="Import-Metadata-4"/>
           </v:shape>
         </w:pict>
@@ -6170,7 +6170,7 @@
       <w:rPr>
         <w:noProof/>
       </w:rPr>
-      <w:t>9</w:t>
+      <w:t>13</w:t>
     </w:r>
     <w:r>
       <w:rPr>
@@ -9713,7 +9713,7 @@
 </file>
 
 <file path=customXml/itemProps1.xml><?xml version="1.0" encoding="utf-8"?>
-<ds:datastoreItem xmlns:ds="http://schemas.openxmlformats.org/officeDocument/2006/customXml" ds:itemID="{A43352B9-3792-41CE-B1C8-7F535A6FC116}">
+<ds:datastoreItem xmlns:ds="http://schemas.openxmlformats.org/officeDocument/2006/customXml" ds:itemID="{668C7B57-BF83-461C-B978-76E63BCAC766}">
   <ds:schemaRefs>
     <ds:schemaRef ds:uri="http://schemas.openxmlformats.org/officeDocument/2006/bibliography"/>
   </ds:schemaRefs>

</xml_diff>

<commit_message>
Update user manuals and help views
Related Work Items: #1352
</commit_message>
<xml_diff>
--- a/Manuals/2.10.0/BEXIS2100_DataCollection_UserGuide.docx
+++ b/Manuals/2.10.0/BEXIS2100_DataCollection_UserGuide.docx
@@ -420,8 +420,39 @@
           <w:i w:val="0"/>
           <w:lang w:val="en-US"/>
         </w:rPr>
-        <w:t>Nafiseh Navabpour, Roman Gerlach, David Blaa</w:t>
-      </w:r>
+        <w:t xml:space="preserve">Nafiseh Navabpour, Roman </w:t>
+      </w:r>
+      <w:proofErr w:type="spellStart"/>
+      <w:r>
+        <w:rPr>
+          <w:rStyle w:val="SubtleEmphasis"/>
+          <w:rFonts w:cs="Arial"/>
+          <w:i w:val="0"/>
+          <w:lang w:val="en-US"/>
+        </w:rPr>
+        <w:t>Gerlach</w:t>
+      </w:r>
+      <w:proofErr w:type="spellEnd"/>
+      <w:r>
+        <w:rPr>
+          <w:rStyle w:val="SubtleEmphasis"/>
+          <w:rFonts w:cs="Arial"/>
+          <w:i w:val="0"/>
+          <w:lang w:val="en-US"/>
+        </w:rPr>
+        <w:t xml:space="preserve">, David </w:t>
+      </w:r>
+      <w:proofErr w:type="spellStart"/>
+      <w:r>
+        <w:rPr>
+          <w:rStyle w:val="SubtleEmphasis"/>
+          <w:rFonts w:cs="Arial"/>
+          <w:i w:val="0"/>
+          <w:lang w:val="en-US"/>
+        </w:rPr>
+        <w:t>Blaa</w:t>
+      </w:r>
+      <w:proofErr w:type="spellEnd"/>
     </w:p>
     <w:p>
       <w:pPr>
@@ -880,7 +911,7 @@
       <w:r>
         <w:fldChar w:fldCharType="separate"/>
       </w:r>
-      <w:hyperlink w:anchor="_Toc466887614" w:history="1">
+      <w:hyperlink w:anchor="_Toc468257048" w:history="1">
         <w:r>
           <w:rPr>
             <w:rStyle w:val="Hyperlink"/>
@@ -922,7 +953,7 @@
             <w:noProof/>
             <w:webHidden/>
           </w:rPr>
-          <w:instrText xml:space="preserve"> PAGEREF _Toc466887614 \h </w:instrText>
+          <w:instrText xml:space="preserve"> PAGEREF _Toc468257048 \h </w:instrText>
         </w:r>
         <w:r>
           <w:rPr>
@@ -964,7 +995,7 @@
           <w:noProof/>
         </w:rPr>
       </w:pPr>
-      <w:hyperlink w:anchor="_Toc466887615" w:history="1">
+      <w:hyperlink w:anchor="_Toc468257049" w:history="1">
         <w:r>
           <w:rPr>
             <w:rStyle w:val="Hyperlink"/>
@@ -1006,7 +1037,7 @@
             <w:noProof/>
             <w:webHidden/>
           </w:rPr>
-          <w:instrText xml:space="preserve"> PAGEREF _Toc466887615 \h </w:instrText>
+          <w:instrText xml:space="preserve"> PAGEREF _Toc468257049 \h </w:instrText>
         </w:r>
         <w:r>
           <w:rPr>
@@ -1048,7 +1079,7 @@
           <w:noProof/>
         </w:rPr>
       </w:pPr>
-      <w:hyperlink w:anchor="_Toc466887616" w:history="1">
+      <w:hyperlink w:anchor="_Toc468257050" w:history="1">
         <w:r>
           <w:rPr>
             <w:rStyle w:val="Hyperlink"/>
@@ -1097,7 +1128,7 @@
             <w:noProof/>
             <w:webHidden/>
           </w:rPr>
-          <w:instrText xml:space="preserve"> PAGEREF _Toc466887616 \h </w:instrText>
+          <w:instrText xml:space="preserve"> PAGEREF _Toc468257050 \h </w:instrText>
         </w:r>
         <w:r>
           <w:rPr>
@@ -1117,7 +1148,7 @@
             <w:noProof/>
             <w:webHidden/>
           </w:rPr>
-          <w:t>3</w:t>
+          <w:t>4</w:t>
         </w:r>
         <w:r>
           <w:rPr>
@@ -1139,7 +1170,7 @@
           <w:noProof/>
         </w:rPr>
       </w:pPr>
-      <w:hyperlink w:anchor="_Toc466887617" w:history="1">
+      <w:hyperlink w:anchor="_Toc468257051" w:history="1">
         <w:r>
           <w:rPr>
             <w:rStyle w:val="Hyperlink"/>
@@ -1181,7 +1212,7 @@
             <w:noProof/>
             <w:webHidden/>
           </w:rPr>
-          <w:instrText xml:space="preserve"> PAGEREF _Toc466887617 \h </w:instrText>
+          <w:instrText xml:space="preserve"> PAGEREF _Toc468257051 \h </w:instrText>
         </w:r>
         <w:r>
           <w:rPr>
@@ -1223,7 +1254,7 @@
           <w:noProof/>
         </w:rPr>
       </w:pPr>
-      <w:hyperlink w:anchor="_Toc466887618" w:history="1">
+      <w:hyperlink w:anchor="_Toc468257052" w:history="1">
         <w:r>
           <w:rPr>
             <w:rStyle w:val="Hyperlink"/>
@@ -1265,7 +1296,7 @@
             <w:noProof/>
             <w:webHidden/>
           </w:rPr>
-          <w:instrText xml:space="preserve"> PAGEREF _Toc466887618 \h </w:instrText>
+          <w:instrText xml:space="preserve"> PAGEREF _Toc468257052 \h </w:instrText>
         </w:r>
         <w:r>
           <w:rPr>
@@ -1285,7 +1316,7 @@
             <w:noProof/>
             <w:webHidden/>
           </w:rPr>
-          <w:t>4</w:t>
+          <w:t>5</w:t>
         </w:r>
         <w:r>
           <w:rPr>
@@ -1307,7 +1338,7 @@
           <w:noProof/>
         </w:rPr>
       </w:pPr>
-      <w:hyperlink w:anchor="_Toc466887619" w:history="1">
+      <w:hyperlink w:anchor="_Toc468257053" w:history="1">
         <w:r>
           <w:rPr>
             <w:rStyle w:val="Hyperlink"/>
@@ -1349,7 +1380,7 @@
             <w:noProof/>
             <w:webHidden/>
           </w:rPr>
-          <w:instrText xml:space="preserve"> PAGEREF _Toc466887619 \h </w:instrText>
+          <w:instrText xml:space="preserve"> PAGEREF _Toc468257053 \h </w:instrText>
         </w:r>
         <w:r>
           <w:rPr>
@@ -1391,7 +1422,7 @@
           <w:noProof/>
         </w:rPr>
       </w:pPr>
-      <w:hyperlink w:anchor="_Toc466887620" w:history="1">
+      <w:hyperlink w:anchor="_Toc468257054" w:history="1">
         <w:r>
           <w:rPr>
             <w:rStyle w:val="Hyperlink"/>
@@ -1412,7 +1443,7 @@
             <w:noProof/>
             <w:lang w:val="en-US"/>
           </w:rPr>
-          <w:t>Structured Data</w:t>
+          <w:t>Upload Tabular Data</w:t>
         </w:r>
         <w:r>
           <w:rPr>
@@ -1433,7 +1464,7 @@
             <w:noProof/>
             <w:webHidden/>
           </w:rPr>
-          <w:instrText xml:space="preserve"> PAGEREF _Toc466887620 \h </w:instrText>
+          <w:instrText xml:space="preserve"> PAGEREF _Toc468257054 \h </w:instrText>
         </w:r>
         <w:r>
           <w:rPr>
@@ -1475,7 +1506,7 @@
           <w:noProof/>
         </w:rPr>
       </w:pPr>
-      <w:hyperlink w:anchor="_Toc466887621" w:history="1">
+      <w:hyperlink w:anchor="_Toc468257055" w:history="1">
         <w:r>
           <w:rPr>
             <w:rStyle w:val="Hyperlink"/>
@@ -1517,7 +1548,7 @@
             <w:noProof/>
             <w:webHidden/>
           </w:rPr>
-          <w:instrText xml:space="preserve"> PAGEREF _Toc466887621 \h </w:instrText>
+          <w:instrText xml:space="preserve"> PAGEREF _Toc468257055 \h </w:instrText>
         </w:r>
         <w:r>
           <w:rPr>
@@ -1559,7 +1590,7 @@
           <w:noProof/>
         </w:rPr>
       </w:pPr>
-      <w:hyperlink w:anchor="_Toc466887622" w:history="1">
+      <w:hyperlink w:anchor="_Toc468257056" w:history="1">
         <w:r>
           <w:rPr>
             <w:rStyle w:val="Hyperlink"/>
@@ -1601,7 +1632,7 @@
             <w:noProof/>
             <w:webHidden/>
           </w:rPr>
-          <w:instrText xml:space="preserve"> PAGEREF _Toc466887622 \h </w:instrText>
+          <w:instrText xml:space="preserve"> PAGEREF _Toc468257056 \h </w:instrText>
         </w:r>
         <w:r>
           <w:rPr>
@@ -1643,7 +1674,7 @@
           <w:noProof/>
         </w:rPr>
       </w:pPr>
-      <w:hyperlink w:anchor="_Toc466887623" w:history="1">
+      <w:hyperlink w:anchor="_Toc468257057" w:history="1">
         <w:r>
           <w:rPr>
             <w:rStyle w:val="Hyperlink"/>
@@ -1685,7 +1716,7 @@
             <w:noProof/>
             <w:webHidden/>
           </w:rPr>
-          <w:instrText xml:space="preserve"> PAGEREF _Toc466887623 \h </w:instrText>
+          <w:instrText xml:space="preserve"> PAGEREF _Toc468257057 \h </w:instrText>
         </w:r>
         <w:r>
           <w:rPr>
@@ -1727,7 +1758,7 @@
           <w:noProof/>
         </w:rPr>
       </w:pPr>
-      <w:hyperlink w:anchor="_Toc466887624" w:history="1">
+      <w:hyperlink w:anchor="_Toc468257058" w:history="1">
         <w:r>
           <w:rPr>
             <w:rStyle w:val="Hyperlink"/>
@@ -1769,7 +1800,7 @@
             <w:noProof/>
             <w:webHidden/>
           </w:rPr>
-          <w:instrText xml:space="preserve"> PAGEREF _Toc466887624 \h </w:instrText>
+          <w:instrText xml:space="preserve"> PAGEREF _Toc468257058 \h </w:instrText>
         </w:r>
         <w:r>
           <w:rPr>
@@ -1811,7 +1842,7 @@
           <w:noProof/>
         </w:rPr>
       </w:pPr>
-      <w:hyperlink w:anchor="_Toc466887625" w:history="1">
+      <w:hyperlink w:anchor="_Toc468257059" w:history="1">
         <w:r>
           <w:rPr>
             <w:rStyle w:val="Hyperlink"/>
@@ -1853,7 +1884,7 @@
             <w:noProof/>
             <w:webHidden/>
           </w:rPr>
-          <w:instrText xml:space="preserve"> PAGEREF _Toc466887625 \h </w:instrText>
+          <w:instrText xml:space="preserve"> PAGEREF _Toc468257059 \h </w:instrText>
         </w:r>
         <w:r>
           <w:rPr>
@@ -1895,7 +1926,7 @@
           <w:noProof/>
         </w:rPr>
       </w:pPr>
-      <w:hyperlink w:anchor="_Toc466887626" w:history="1">
+      <w:hyperlink w:anchor="_Toc468257060" w:history="1">
         <w:r>
           <w:rPr>
             <w:rStyle w:val="Hyperlink"/>
@@ -1937,7 +1968,7 @@
             <w:noProof/>
             <w:webHidden/>
           </w:rPr>
-          <w:instrText xml:space="preserve"> PAGEREF _Toc466887626 \h </w:instrText>
+          <w:instrText xml:space="preserve"> PAGEREF _Toc468257060 \h </w:instrText>
         </w:r>
         <w:r>
           <w:rPr>
@@ -1979,7 +2010,7 @@
           <w:noProof/>
         </w:rPr>
       </w:pPr>
-      <w:hyperlink w:anchor="_Toc466887627" w:history="1">
+      <w:hyperlink w:anchor="_Toc468257061" w:history="1">
         <w:r>
           <w:rPr>
             <w:rStyle w:val="Hyperlink"/>
@@ -2021,13 +2052,7 @@
             <w:noProof/>
             <w:webHidden/>
           </w:rPr>
-          <w:instrText xml:space="preserve"> PAGEREF _Toc466887627 \h </w:instrText>
-        </w:r>
-        <w:r>
-          <w:rPr>
-            <w:noProof/>
-            <w:webHidden/>
-          </w:rPr>
+          <w:instrText xml:space="preserve"> PAGEREF _Toc468257061 \h </w:instrText>
         </w:r>
         <w:r>
           <w:rPr>
@@ -2038,10 +2063,13 @@
         </w:r>
         <w:r>
           <w:rPr>
-            <w:noProof/>
-            <w:webHidden/>
-          </w:rPr>
-          <w:t>9</w:t>
+            <w:b/>
+            <w:bCs/>
+            <w:noProof/>
+            <w:webHidden/>
+            <w:lang w:val="en-US"/>
+          </w:rPr>
+          <w:t>Error! Bookmark not defined.</w:t>
         </w:r>
         <w:r>
           <w:rPr>
@@ -2063,7 +2091,7 @@
           <w:noProof/>
         </w:rPr>
       </w:pPr>
-      <w:hyperlink w:anchor="_Toc466887628" w:history="1">
+      <w:hyperlink w:anchor="_Toc468257062" w:history="1">
         <w:r>
           <w:rPr>
             <w:rStyle w:val="Hyperlink"/>
@@ -2105,7 +2133,7 @@
             <w:noProof/>
             <w:webHidden/>
           </w:rPr>
-          <w:instrText xml:space="preserve"> PAGEREF _Toc466887628 \h </w:instrText>
+          <w:instrText xml:space="preserve"> PAGEREF _Toc468257062 \h </w:instrText>
         </w:r>
         <w:r>
           <w:rPr>
@@ -2147,7 +2175,7 @@
           <w:noProof/>
         </w:rPr>
       </w:pPr>
-      <w:hyperlink w:anchor="_Toc466887629" w:history="1">
+      <w:hyperlink w:anchor="_Toc468257063" w:history="1">
         <w:r>
           <w:rPr>
             <w:rStyle w:val="Hyperlink"/>
@@ -2187,7 +2215,7 @@
             <w:noProof/>
             <w:webHidden/>
           </w:rPr>
-          <w:instrText xml:space="preserve"> PAGEREF _Toc466887629 \h </w:instrText>
+          <w:instrText xml:space="preserve"> PAGEREF _Toc468257063 \h </w:instrText>
         </w:r>
         <w:r>
           <w:rPr>
@@ -2229,7 +2257,7 @@
           <w:noProof/>
         </w:rPr>
       </w:pPr>
-      <w:hyperlink w:anchor="_Toc466887630" w:history="1">
+      <w:hyperlink w:anchor="_Toc468257064" w:history="1">
         <w:r>
           <w:rPr>
             <w:rStyle w:val="Hyperlink"/>
@@ -2271,7 +2299,7 @@
             <w:noProof/>
             <w:webHidden/>
           </w:rPr>
-          <w:instrText xml:space="preserve"> PAGEREF _Toc466887630 \h </w:instrText>
+          <w:instrText xml:space="preserve"> PAGEREF _Toc468257064 \h </w:instrText>
         </w:r>
         <w:r>
           <w:rPr>
@@ -2291,7 +2319,7 @@
             <w:noProof/>
             <w:webHidden/>
           </w:rPr>
-          <w:t>12</w:t>
+          <w:t>11</w:t>
         </w:r>
         <w:r>
           <w:rPr>
@@ -2313,7 +2341,7 @@
           <w:noProof/>
         </w:rPr>
       </w:pPr>
-      <w:hyperlink w:anchor="_Toc466887631" w:history="1">
+      <w:hyperlink w:anchor="_Toc468257065" w:history="1">
         <w:r>
           <w:rPr>
             <w:rStyle w:val="Hyperlink"/>
@@ -2355,7 +2383,7 @@
             <w:noProof/>
             <w:webHidden/>
           </w:rPr>
-          <w:instrText xml:space="preserve"> PAGEREF _Toc466887631 \h </w:instrText>
+          <w:instrText xml:space="preserve"> PAGEREF _Toc468257065 \h </w:instrText>
         </w:r>
         <w:r>
           <w:rPr>
@@ -2375,7 +2403,7 @@
             <w:noProof/>
             <w:webHidden/>
           </w:rPr>
-          <w:t>12</w:t>
+          <w:t>11</w:t>
         </w:r>
         <w:r>
           <w:rPr>
@@ -2397,7 +2425,7 @@
           <w:noProof/>
         </w:rPr>
       </w:pPr>
-      <w:hyperlink w:anchor="_Toc466887632" w:history="1">
+      <w:hyperlink w:anchor="_Toc468257066" w:history="1">
         <w:r>
           <w:rPr>
             <w:rStyle w:val="Hyperlink"/>
@@ -2439,7 +2467,7 @@
             <w:noProof/>
             <w:webHidden/>
           </w:rPr>
-          <w:instrText xml:space="preserve"> PAGEREF _Toc466887632 \h </w:instrText>
+          <w:instrText xml:space="preserve"> PAGEREF _Toc468257066 \h </w:instrText>
         </w:r>
         <w:r>
           <w:rPr>
@@ -2459,7 +2487,7 @@
             <w:noProof/>
             <w:webHidden/>
           </w:rPr>
-          <w:t>13</w:t>
+          <w:t>12</w:t>
         </w:r>
         <w:r>
           <w:rPr>
@@ -2481,7 +2509,7 @@
           <w:noProof/>
         </w:rPr>
       </w:pPr>
-      <w:hyperlink w:anchor="_Toc466887633" w:history="1">
+      <w:hyperlink w:anchor="_Toc468257067" w:history="1">
         <w:r>
           <w:rPr>
             <w:rStyle w:val="Hyperlink"/>
@@ -2522,7 +2550,7 @@
             <w:noProof/>
             <w:webHidden/>
           </w:rPr>
-          <w:instrText xml:space="preserve"> PAGEREF _Toc466887633 \h </w:instrText>
+          <w:instrText xml:space="preserve"> PAGEREF _Toc468257067 \h </w:instrText>
         </w:r>
         <w:r>
           <w:rPr>
@@ -2542,7 +2570,7 @@
             <w:noProof/>
             <w:webHidden/>
           </w:rPr>
-          <w:t>14</w:t>
+          <w:t>13</w:t>
         </w:r>
         <w:r>
           <w:rPr>
@@ -2579,7 +2607,7 @@
         </w:rPr>
         <w:br w:type="page"/>
       </w:r>
-      <w:bookmarkStart w:id="0" w:name="_Toc466887614"/>
+      <w:bookmarkStart w:id="0" w:name="_Toc468257048"/>
       <w:r>
         <w:rPr>
           <w:lang w:val="en-US"/>
@@ -2842,7 +2870,7 @@
           <w:lang w:val="en-US"/>
         </w:rPr>
       </w:pPr>
-      <w:bookmarkStart w:id="1" w:name="_Toc466887615"/>
+      <w:bookmarkStart w:id="1" w:name="_Toc468257049"/>
       <w:r>
         <w:rPr>
           <w:lang w:val="en-US"/>
@@ -2877,6 +2905,7 @@
         </w:rPr>
         <w:t xml:space="preserve">creating a new dataset in </w:t>
       </w:r>
+      <w:proofErr w:type="spellStart"/>
       <w:r>
         <w:rPr>
           <w:lang w:val="en-US"/>
@@ -2889,6 +2918,7 @@
         </w:rPr>
         <w:t>IS</w:t>
       </w:r>
+      <w:proofErr w:type="spellEnd"/>
       <w:r>
         <w:rPr>
           <w:lang w:val="en-US"/>
@@ -3074,7 +3104,7 @@
           <w:lang w:val="en-US" w:eastAsia="de-DE"/>
         </w:rPr>
       </w:pPr>
-      <w:bookmarkStart w:id="2" w:name="_Toc466887616"/>
+      <w:bookmarkStart w:id="2" w:name="_Toc468257050"/>
       <w:r>
         <w:rPr>
           <w:lang w:val="en-US"/>
@@ -3209,7 +3239,7 @@
           <w:lang w:val="en-US"/>
         </w:rPr>
       </w:pPr>
-      <w:bookmarkStart w:id="3" w:name="_Toc466887617"/>
+      <w:bookmarkStart w:id="3" w:name="_Toc468257051"/>
       <w:r>
         <w:rPr>
           <w:lang w:val="en-US"/>
@@ -3576,7 +3606,7 @@
           <w:lang w:val="en-US"/>
         </w:rPr>
       </w:pPr>
-      <w:bookmarkStart w:id="4" w:name="_Toc466887618"/>
+      <w:bookmarkStart w:id="4" w:name="_Toc468257052"/>
       <w:r>
         <w:rPr>
           <w:lang w:val="en-US"/>
@@ -3644,7 +3674,7 @@
           <w:lang w:val="en-US"/>
         </w:rPr>
       </w:pPr>
-      <w:bookmarkStart w:id="5" w:name="_Toc466887619"/>
+      <w:bookmarkStart w:id="5" w:name="_Toc468257053"/>
       <w:r>
         <w:rPr>
           <w:lang w:val="en-US"/>
@@ -3672,15 +3702,16 @@
           <w:bCs/>
           <w:lang w:val="en-US"/>
         </w:rPr>
-        <w:t>Collect &gt; Update D</w:t>
-      </w:r>
+        <w:t xml:space="preserve">Collect &gt; </w:t>
+      </w:r>
+      <w:proofErr w:type="spellStart"/>
       <w:r>
         <w:rPr>
           <w:b/>
           <w:bCs/>
           <w:lang w:val="en-US"/>
         </w:rPr>
-        <w:t>ata</w:t>
+        <w:t>Upload</w:t>
       </w:r>
       <w:r>
         <w:rPr>
@@ -3688,6 +3719,31 @@
           <w:bCs/>
           <w:lang w:val="en-US"/>
         </w:rPr>
+        <w:t>e</w:t>
+      </w:r>
+      <w:proofErr w:type="spellEnd"/>
+      <w:r>
+        <w:rPr>
+          <w:b/>
+          <w:bCs/>
+          <w:lang w:val="en-US"/>
+        </w:rPr>
+        <w:t xml:space="preserve"> D</w:t>
+      </w:r>
+      <w:r>
+        <w:rPr>
+          <w:b/>
+          <w:bCs/>
+          <w:lang w:val="en-US"/>
+        </w:rPr>
+        <w:t>ata</w:t>
+      </w:r>
+      <w:r>
+        <w:rPr>
+          <w:b/>
+          <w:bCs/>
+          <w:lang w:val="en-US"/>
+        </w:rPr>
         <w:t xml:space="preserve"> </w:t>
       </w:r>
       <w:r>
@@ -3714,6 +3770,7 @@
         </w:rPr>
         <w:t xml:space="preserve">This wizard will assist you in uploading data into the </w:t>
       </w:r>
+      <w:proofErr w:type="spellStart"/>
       <w:r>
         <w:rPr>
           <w:lang w:val="en-US"/>
@@ -3726,6 +3783,7 @@
         </w:rPr>
         <w:t>IS</w:t>
       </w:r>
+      <w:proofErr w:type="spellEnd"/>
       <w:r>
         <w:rPr>
           <w:lang w:val="en-US"/>
@@ -3783,12 +3841,14 @@
           <w:lang w:val="en-US"/>
         </w:rPr>
       </w:pPr>
+      <w:bookmarkStart w:id="6" w:name="_Toc468257054"/>
       <w:r>
         <w:rPr>
           <w:lang w:val="en-US"/>
         </w:rPr>
         <w:t>Upload Tabular Data</w:t>
       </w:r>
+      <w:bookmarkEnd w:id="6"/>
     </w:p>
     <w:p>
       <w:pPr>
@@ -3801,7 +3861,19 @@
         <w:rPr>
           <w:lang w:val="en-US"/>
         </w:rPr>
-        <w:t>The term “structured data” is used for all datasets where there internal structure of the data is “known” to the system. For example, in a data table the header, which defines the columns (i.e. variables) is the structure of the data. Before uploading/importing data to the system the data structure needs to be created with the Data Structure Manager of the Data Planning module.</w:t>
+        <w:t>The term “</w:t>
+      </w:r>
+      <w:r>
+        <w:rPr>
+          <w:lang w:val="en-US"/>
+        </w:rPr>
+        <w:t>Tabular</w:t>
+      </w:r>
+      <w:r>
+        <w:rPr>
+          <w:lang w:val="en-US"/>
+        </w:rPr>
+        <w:t xml:space="preserve"> data” is used for all datasets where there internal structure of the data is “known” to the system. For example, in a data table the header, which defines the columns (i.e. variables) is the structure of the data. Before uploading/importing data to the system the data structure needs to be created with the Data Structure Manager of the Data Planning module.</w:t>
       </w:r>
     </w:p>
     <w:p>
@@ -3821,14 +3893,14 @@
           <w:lang w:val="en-US"/>
         </w:rPr>
       </w:pPr>
-      <w:bookmarkStart w:id="6" w:name="_Toc466887621"/>
+      <w:bookmarkStart w:id="7" w:name="_Toc468257055"/>
       <w:r>
         <w:rPr>
           <w:lang w:val="en-US"/>
         </w:rPr>
         <w:t>Select File</w:t>
       </w:r>
-      <w:bookmarkEnd w:id="6"/>
+      <w:bookmarkEnd w:id="7"/>
     </w:p>
     <w:p>
       <w:pPr>
@@ -3918,7 +3990,21 @@
         <w:rPr>
           <w:lang w:val="en-US"/>
         </w:rPr>
-        <w:t xml:space="preserve"> Microsoft Excel (*.xlsm) or ASCII (*.txt, *.csv). Microsoft Excel</w:t>
+        <w:t xml:space="preserve"> Microsoft Excel (*.</w:t>
+      </w:r>
+      <w:proofErr w:type="spellStart"/>
+      <w:r>
+        <w:rPr>
+          <w:lang w:val="en-US"/>
+        </w:rPr>
+        <w:t>xlsm</w:t>
+      </w:r>
+      <w:proofErr w:type="spellEnd"/>
+      <w:r>
+        <w:rPr>
+          <w:lang w:val="en-US"/>
+        </w:rPr>
+        <w:t>) or ASCII (*.txt, *.csv). Microsoft Excel</w:t>
       </w:r>
       <w:r>
         <w:rPr>
@@ -4032,14 +4118,14 @@
           <w:lang w:val="en-GB"/>
         </w:rPr>
       </w:pPr>
-      <w:bookmarkStart w:id="7" w:name="_Toc466887622"/>
+      <w:bookmarkStart w:id="8" w:name="_Toc468257056"/>
       <w:r>
         <w:rPr>
           <w:lang w:val="en-GB"/>
         </w:rPr>
         <w:t>Get File Information</w:t>
       </w:r>
-      <w:bookmarkEnd w:id="7"/>
+      <w:bookmarkEnd w:id="8"/>
       <w:r>
         <w:rPr>
           <w:lang w:val="en-GB"/>
@@ -4060,6 +4146,7 @@
         </w:rPr>
         <w:t xml:space="preserve">For all Microsoft Excel files using a </w:t>
       </w:r>
+      <w:proofErr w:type="spellStart"/>
       <w:r>
         <w:rPr>
           <w:lang w:val="en-US"/>
@@ -4078,6 +4165,7 @@
         </w:rPr>
         <w:t>IS</w:t>
       </w:r>
+      <w:proofErr w:type="spellEnd"/>
       <w:r>
         <w:rPr>
           <w:lang w:val="en-US"/>
@@ -4400,14 +4488,14 @@
           <w:lang w:val="en-GB"/>
         </w:rPr>
       </w:pPr>
-      <w:bookmarkStart w:id="8" w:name="_Toc466887623"/>
+      <w:bookmarkStart w:id="9" w:name="_Toc468257057"/>
       <w:r>
         <w:rPr>
           <w:lang w:val="en-GB"/>
         </w:rPr>
         <w:t>Specify Dataset</w:t>
       </w:r>
-      <w:bookmarkEnd w:id="8"/>
+      <w:bookmarkEnd w:id="9"/>
     </w:p>
     <w:p>
       <w:pPr>
@@ -4421,6 +4509,7 @@
         </w:rPr>
         <w:t xml:space="preserve">In </w:t>
       </w:r>
+      <w:proofErr w:type="spellStart"/>
       <w:r>
         <w:rPr>
           <w:lang w:val="en-US"/>
@@ -4433,6 +4522,7 @@
         </w:rPr>
         <w:t>IS</w:t>
       </w:r>
+      <w:proofErr w:type="spellEnd"/>
       <w:r>
         <w:rPr>
           <w:lang w:val="en-US"/>
@@ -4489,14 +4579,14 @@
           <w:lang w:val="en-GB"/>
         </w:rPr>
       </w:pPr>
-      <w:bookmarkStart w:id="9" w:name="_Toc466887624"/>
+      <w:bookmarkStart w:id="10" w:name="_Toc468257058"/>
       <w:r>
         <w:rPr>
           <w:lang w:val="en-GB"/>
         </w:rPr>
         <w:t>Define Primary Key</w:t>
       </w:r>
-      <w:bookmarkEnd w:id="9"/>
+      <w:bookmarkEnd w:id="10"/>
     </w:p>
     <w:p>
       <w:pPr>
@@ -4675,17 +4765,18 @@
           <w:lang w:val="en-GB"/>
         </w:rPr>
       </w:pPr>
-      <w:bookmarkStart w:id="10" w:name="_Toc466887625"/>
+      <w:bookmarkStart w:id="11" w:name="_Toc468257059"/>
       <w:r>
         <w:rPr>
           <w:lang w:val="en-GB"/>
         </w:rPr>
         <w:t>Validation</w:t>
       </w:r>
-      <w:bookmarkEnd w:id="10"/>
-    </w:p>
-    <w:p>
-      <w:pPr>
+      <w:bookmarkEnd w:id="11"/>
+    </w:p>
+    <w:p>
+      <w:pPr>
+        <w:jc w:val="both"/>
         <w:rPr>
           <w:lang w:val="en-US"/>
         </w:rPr>
@@ -4778,7 +4869,7 @@
           <w:lang w:val="en-GB"/>
         </w:rPr>
       </w:pPr>
-      <w:bookmarkStart w:id="11" w:name="_Toc466887626"/>
+      <w:bookmarkStart w:id="12" w:name="_Toc468257060"/>
       <w:r>
         <w:rPr>
           <w:lang w:val="en-GB"/>
@@ -4786,7 +4877,7 @@
         <w:lastRenderedPageBreak/>
         <w:t>Summary</w:t>
       </w:r>
-      <w:bookmarkEnd w:id="11"/>
+      <w:bookmarkEnd w:id="12"/>
     </w:p>
     <w:p>
       <w:pPr>
@@ -4830,14 +4921,20 @@
           <w:lang w:val="en-US"/>
         </w:rPr>
       </w:pPr>
-      <w:bookmarkStart w:id="12" w:name="_Toc466887627"/>
-      <w:r>
-        <w:rPr>
-          <w:lang w:val="en-US"/>
-        </w:rPr>
-        <w:t>Unstructured Data</w:t>
-      </w:r>
-      <w:bookmarkEnd w:id="12"/>
+      <w:r>
+        <w:rPr>
+          <w:lang w:val="en-US"/>
+        </w:rPr>
+        <w:t>Upload F</w:t>
+      </w:r>
+      <w:bookmarkStart w:id="13" w:name="_GoBack"/>
+      <w:bookmarkEnd w:id="13"/>
+      <w:r>
+        <w:rPr>
+          <w:lang w:val="en-US"/>
+        </w:rPr>
+        <w:t>ile</w:t>
+      </w:r>
     </w:p>
     <w:p>
       <w:pPr>
@@ -4900,7 +4997,119 @@
         <w:rPr>
           <w:lang w:val="en-US"/>
         </w:rPr>
-        <w:t>(*.avi) (*.bmp) (*.csv) (*.doc) (*.docx) (*.gif) (*.jpg) (*.mp3) (*.mp4) (*.pdf) (*.png) (*.shp) (*.tif) (*.txt) (*.xls) (*.xlsm) (*.xsd) (*.zip)</w:t>
+        <w:t>(*.</w:t>
+      </w:r>
+      <w:proofErr w:type="spellStart"/>
+      <w:r>
+        <w:rPr>
+          <w:lang w:val="en-US"/>
+        </w:rPr>
+        <w:t>avi</w:t>
+      </w:r>
+      <w:proofErr w:type="spellEnd"/>
+      <w:r>
+        <w:rPr>
+          <w:lang w:val="en-US"/>
+        </w:rPr>
+        <w:t>) (*.bmp) (*.csv) (*.doc) (*.</w:t>
+      </w:r>
+      <w:proofErr w:type="spellStart"/>
+      <w:r>
+        <w:rPr>
+          <w:lang w:val="en-US"/>
+        </w:rPr>
+        <w:t>docx</w:t>
+      </w:r>
+      <w:proofErr w:type="spellEnd"/>
+      <w:r>
+        <w:rPr>
+          <w:lang w:val="en-US"/>
+        </w:rPr>
+        <w:t>) (*.gif) (*.jpg) (*.mp3) (*.mp4) (*.pdf) (*.</w:t>
+      </w:r>
+      <w:proofErr w:type="spellStart"/>
+      <w:r>
+        <w:rPr>
+          <w:lang w:val="en-US"/>
+        </w:rPr>
+        <w:t>png</w:t>
+      </w:r>
+      <w:proofErr w:type="spellEnd"/>
+      <w:r>
+        <w:rPr>
+          <w:lang w:val="en-US"/>
+        </w:rPr>
+        <w:t>) (*.</w:t>
+      </w:r>
+      <w:proofErr w:type="spellStart"/>
+      <w:r>
+        <w:rPr>
+          <w:lang w:val="en-US"/>
+        </w:rPr>
+        <w:t>shp</w:t>
+      </w:r>
+      <w:proofErr w:type="spellEnd"/>
+      <w:r>
+        <w:rPr>
+          <w:lang w:val="en-US"/>
+        </w:rPr>
+        <w:t>) (*.</w:t>
+      </w:r>
+      <w:proofErr w:type="spellStart"/>
+      <w:r>
+        <w:rPr>
+          <w:lang w:val="en-US"/>
+        </w:rPr>
+        <w:t>tif</w:t>
+      </w:r>
+      <w:proofErr w:type="spellEnd"/>
+      <w:r>
+        <w:rPr>
+          <w:lang w:val="en-US"/>
+        </w:rPr>
+        <w:t>) (*.txt) (*.</w:t>
+      </w:r>
+      <w:proofErr w:type="spellStart"/>
+      <w:r>
+        <w:rPr>
+          <w:lang w:val="en-US"/>
+        </w:rPr>
+        <w:t>xls</w:t>
+      </w:r>
+      <w:proofErr w:type="spellEnd"/>
+      <w:r>
+        <w:rPr>
+          <w:lang w:val="en-US"/>
+        </w:rPr>
+        <w:t>) (*.</w:t>
+      </w:r>
+      <w:proofErr w:type="spellStart"/>
+      <w:r>
+        <w:rPr>
+          <w:lang w:val="en-US"/>
+        </w:rPr>
+        <w:t>xlsm</w:t>
+      </w:r>
+      <w:proofErr w:type="spellEnd"/>
+      <w:r>
+        <w:rPr>
+          <w:lang w:val="en-US"/>
+        </w:rPr>
+        <w:t>) (*.</w:t>
+      </w:r>
+      <w:proofErr w:type="spellStart"/>
+      <w:r>
+        <w:rPr>
+          <w:lang w:val="en-US"/>
+        </w:rPr>
+        <w:t>xsd</w:t>
+      </w:r>
+      <w:proofErr w:type="spellEnd"/>
+      <w:r>
+        <w:rPr>
+          <w:lang w:val="en-US"/>
+        </w:rPr>
+        <w:t>) (*.zip)</w:t>
       </w:r>
       <w:r>
         <w:rPr>
@@ -4941,7 +5150,7 @@
           <w:lang w:eastAsia="de-DE"/>
         </w:rPr>
         <w:pict>
-          <v:shape id="_x0000_i1052" type="#_x0000_t75" style="width:448.5pt;height:245.25pt">
+          <v:shape id="_x0000_i1043" type="#_x0000_t75" style="width:448.5pt;height:245.25pt">
             <v:imagedata r:id="rId28" o:title="Upload_File"/>
           </v:shape>
         </w:pict>
@@ -4964,7 +5173,7 @@
           <w:lang w:val="en-US"/>
         </w:rPr>
       </w:pPr>
-      <w:bookmarkStart w:id="13" w:name="_Toc466887628"/>
+      <w:bookmarkStart w:id="14" w:name="_Toc468257062"/>
       <w:r>
         <w:rPr>
           <w:lang w:val="en-US"/>
@@ -4983,7 +5192,7 @@
         </w:rPr>
         <w:t>erver</w:t>
       </w:r>
-      <w:bookmarkEnd w:id="13"/>
+      <w:bookmarkEnd w:id="14"/>
     </w:p>
     <w:p>
       <w:pPr>
@@ -5035,7 +5244,6 @@
           <w:lang w:eastAsia="de-DE"/>
         </w:rPr>
       </w:pPr>
-      <w:bookmarkStart w:id="14" w:name="_GoBack"/>
       <w:r>
         <w:rPr>
           <w:noProof/>
@@ -5043,12 +5251,11 @@
         </w:rPr>
         <w:lastRenderedPageBreak/>
         <w:pict>
-          <v:shape id="_x0000_i1043" type="#_x0000_t75" style="width:451.5pt;height:153pt">
+          <v:shape id="_x0000_i1044" type="#_x0000_t75" style="width:451.5pt;height:153pt">
             <v:imagedata r:id="rId29" o:title="Push_Big_File"/>
           </v:shape>
         </w:pict>
       </w:r>
-      <w:bookmarkEnd w:id="14"/>
     </w:p>
     <w:p>
       <w:pPr>
@@ -5074,7 +5281,7 @@
       <w:pPr>
         <w:pStyle w:val="Heading1"/>
       </w:pPr>
-      <w:bookmarkStart w:id="15" w:name="_Toc466887629"/>
+      <w:bookmarkStart w:id="15" w:name="_Toc468257063"/>
       <w:r>
         <w:t>I</w:t>
       </w:r>
@@ -5230,6 +5437,7 @@
         </w:rPr>
         <w:t xml:space="preserve"> into the </w:t>
       </w:r>
+      <w:proofErr w:type="spellStart"/>
       <w:r>
         <w:rPr>
           <w:lang w:val="en-US"/>
@@ -5242,6 +5450,7 @@
         </w:rPr>
         <w:t>IS</w:t>
       </w:r>
+      <w:proofErr w:type="spellEnd"/>
       <w:r>
         <w:rPr>
           <w:lang w:val="en-US"/>
@@ -5273,6 +5482,7 @@
         </w:rPr>
         <w:t xml:space="preserve">When importing a metadata schema into </w:t>
       </w:r>
+      <w:proofErr w:type="spellStart"/>
       <w:r>
         <w:rPr>
           <w:lang w:val="en-US"/>
@@ -5285,6 +5495,7 @@
         </w:rPr>
         <w:t>IS</w:t>
       </w:r>
+      <w:proofErr w:type="spellEnd"/>
       <w:r>
         <w:rPr>
           <w:lang w:val="en-US"/>
@@ -5422,7 +5633,7 @@
           <w:lang w:eastAsia="de-DE"/>
         </w:rPr>
         <w:pict>
-          <v:shape id="Grafik 2" o:spid="_x0000_i1044" type="#_x0000_t75" style="width:397.5pt;height:48.75pt;visibility:visible">
+          <v:shape id="Grafik 2" o:spid="_x0000_i1045" type="#_x0000_t75" style="width:397.5pt;height:48.75pt;visibility:visible">
             <v:imagedata r:id="rId30" o:title=""/>
           </v:shape>
         </w:pict>
@@ -5440,6 +5651,7 @@
         </w:rPr>
         <w:t xml:space="preserve">The current </w:t>
       </w:r>
+      <w:proofErr w:type="spellStart"/>
       <w:r>
         <w:rPr>
           <w:lang w:val="en-US"/>
@@ -5458,6 +5670,7 @@
         </w:rPr>
         <w:t>IS</w:t>
       </w:r>
+      <w:proofErr w:type="spellEnd"/>
       <w:r>
         <w:rPr>
           <w:lang w:val="en-US"/>
@@ -5563,7 +5776,7 @@
         </w:rPr>
         <w:lastRenderedPageBreak/>
         <w:pict>
-          <v:shape id="Grafik 1" o:spid="_x0000_i1045" type="#_x0000_t75" style="width:438.75pt;height:52.5pt;visibility:visible">
+          <v:shape id="Grafik 1" o:spid="_x0000_i1046" type="#_x0000_t75" style="width:438.75pt;height:52.5pt;visibility:visible">
             <v:imagedata r:id="rId31" o:title="" croptop="18403f" cropbottom="28981f" cropleft="2279f"/>
           </v:shape>
         </w:pict>
@@ -5581,7 +5794,7 @@
           <w:lang w:eastAsia="de-DE"/>
         </w:rPr>
         <w:pict>
-          <v:shape id="Grafik 3" o:spid="_x0000_i1046" type="#_x0000_t75" style="width:369pt;height:36.75pt;visibility:visible">
+          <v:shape id="Grafik 3" o:spid="_x0000_i1047" type="#_x0000_t75" style="width:369pt;height:36.75pt;visibility:visible">
             <v:imagedata r:id="rId32" o:title="" croptop="8674f" cropbottom="8674f" cropleft="1687f"/>
           </v:shape>
         </w:pict>
@@ -5627,7 +5840,7 @@
           <w:lang w:val="en-US"/>
         </w:rPr>
       </w:pPr>
-      <w:bookmarkStart w:id="16" w:name="_Toc466887630"/>
+      <w:bookmarkStart w:id="16" w:name="_Toc468257064"/>
       <w:r>
         <w:rPr>
           <w:lang w:val="en-US"/>
@@ -5729,7 +5942,21 @@
         <w:rPr>
           <w:lang w:val="en-US"/>
         </w:rPr>
-        <w:t xml:space="preserve"> Please upload a valid XSD structure. BExIS++ does not check this kind of validation.</w:t>
+        <w:t xml:space="preserve"> Please upload a valid XSD structure. </w:t>
+      </w:r>
+      <w:proofErr w:type="spellStart"/>
+      <w:r>
+        <w:rPr>
+          <w:lang w:val="en-US"/>
+        </w:rPr>
+        <w:t>BExIS</w:t>
+      </w:r>
+      <w:proofErr w:type="spellEnd"/>
+      <w:r>
+        <w:rPr>
+          <w:lang w:val="en-US"/>
+        </w:rPr>
+        <w:t>++ does not check this kind of validation.</w:t>
       </w:r>
     </w:p>
     <w:p>
@@ -5777,7 +6004,7 @@
           <w:lang w:eastAsia="de-DE"/>
         </w:rPr>
         <w:pict>
-          <v:shape id="_x0000_i1047" type="#_x0000_t75" style="width:456.75pt;height:215.25pt">
+          <v:shape id="_x0000_i1048" type="#_x0000_t75" style="width:456.75pt;height:215.25pt">
             <v:imagedata r:id="rId33" o:title="Import-Metadata-1"/>
           </v:shape>
         </w:pict>
@@ -5799,7 +6026,7 @@
           <w:lang w:val="en-US"/>
         </w:rPr>
       </w:pPr>
-      <w:bookmarkStart w:id="17" w:name="_Toc466887631"/>
+      <w:bookmarkStart w:id="17" w:name="_Toc468257065"/>
       <w:r>
         <w:rPr>
           <w:lang w:val="en-US"/>
@@ -5849,7 +6076,7 @@
         </w:rPr>
         <w:lastRenderedPageBreak/>
         <w:pict>
-          <v:shape id="_x0000_i1048" type="#_x0000_t75" style="width:456.75pt;height:215.25pt">
+          <v:shape id="_x0000_i1049" type="#_x0000_t75" style="width:456.75pt;height:215.25pt">
             <v:imagedata r:id="rId34" o:title="Import-Metadata-2"/>
           </v:shape>
         </w:pict>
@@ -5921,7 +6148,7 @@
           <w:lang w:eastAsia="de-DE"/>
         </w:rPr>
         <w:pict>
-          <v:shape id="Grafik 18" o:spid="_x0000_i1049" type="#_x0000_t75" style="width:367.5pt;height:175.5pt;visibility:visible">
+          <v:shape id="Grafik 18" o:spid="_x0000_i1050" type="#_x0000_t75" style="width:367.5pt;height:175.5pt;visibility:visible">
             <v:imagedata r:id="rId35" o:title="" cropleft="867f"/>
           </v:shape>
         </w:pict>
@@ -5937,7 +6164,21 @@
           <w:lang w:val="en-US"/>
         </w:rPr>
         <w:br/>
-        <w:t>If no root node is selected then the wizard will automatically select the first element which is a complex type. But it is also possible to define the element “DataSet” as root node and the metadata structure starts from this element. The Name of a metadata structure must be unique and the root node must exist.</w:t>
+        <w:t>If no root node is selected then the wizard will automatically select the first element which is a complex type. But it is also possible to define the element “</w:t>
+      </w:r>
+      <w:proofErr w:type="spellStart"/>
+      <w:r>
+        <w:rPr>
+          <w:lang w:val="en-US"/>
+        </w:rPr>
+        <w:t>DataSet</w:t>
+      </w:r>
+      <w:proofErr w:type="spellEnd"/>
+      <w:r>
+        <w:rPr>
+          <w:lang w:val="en-US"/>
+        </w:rPr>
+        <w:t>” as root node and the metadata structure starts from this element. The Name of a metadata structure must be unique and the root node must exist.</w:t>
       </w:r>
     </w:p>
     <w:p>
@@ -5962,7 +6203,7 @@
           <w:lang w:val="en-US"/>
         </w:rPr>
       </w:pPr>
-      <w:bookmarkStart w:id="18" w:name="_Toc466887632"/>
+      <w:bookmarkStart w:id="18" w:name="_Toc468257066"/>
       <w:r>
         <w:rPr>
           <w:lang w:val="en-US"/>
@@ -6015,7 +6256,7 @@
           <w:lang w:eastAsia="de-DE"/>
         </w:rPr>
         <w:pict>
-          <v:shape id="_x0000_i1050" type="#_x0000_t75" style="width:454.5pt;height:213pt">
+          <v:shape id="_x0000_i1051" type="#_x0000_t75" style="width:454.5pt;height:213pt">
             <v:imagedata r:id="rId36" o:title="Import-Metadata-3"/>
           </v:shape>
         </w:pict>
@@ -6061,7 +6302,7 @@
           <w:lang w:val="en-US"/>
         </w:rPr>
       </w:pPr>
-      <w:bookmarkStart w:id="19" w:name="_Toc466887633"/>
+      <w:bookmarkStart w:id="19" w:name="_Toc468257067"/>
       <w:r>
         <w:t>Summary</w:t>
       </w:r>
@@ -6097,7 +6338,7 @@
           <w:lang w:eastAsia="de-DE"/>
         </w:rPr>
         <w:pict>
-          <v:shape id="_x0000_i1051" type="#_x0000_t75" style="width:457.5pt;height:214.5pt">
+          <v:shape id="_x0000_i1052" type="#_x0000_t75" style="width:457.5pt;height:214.5pt">
             <v:imagedata r:id="rId37" o:title="Import-Metadata-4"/>
           </v:shape>
         </w:pict>
@@ -6170,7 +6411,7 @@
       <w:rPr>
         <w:noProof/>
       </w:rPr>
-      <w:t>13</w:t>
+      <w:t>12</w:t>
     </w:r>
     <w:r>
       <w:rPr>
@@ -6235,21 +6476,21 @@
         <v:path o:extrusionok="f" gradientshapeok="t" o:connecttype="rect"/>
         <o:lock v:ext="edit" aspectratio="t"/>
       </v:shapetype>
-      <v:shape id="_x0000_i1029" type="#_x0000_t75" style="width:300.75pt;height:318pt;visibility:visible" o:bullet="t">
+      <v:shape id="_x0000_i1032" type="#_x0000_t75" style="width:300.75pt;height:318pt;visibility:visible" o:bullet="t">
         <v:imagedata r:id="rId1" o:title="" croptop="10498f" cropbottom="51315f" cropleft="39175f" cropright="22133f"/>
       </v:shape>
     </w:pict>
   </w:numPicBullet>
   <w:numPicBullet w:numPicBulletId="1">
     <w:pict>
-      <v:shape id="_x0000_i1030" type="#_x0000_t75" style="width:594pt;height:28.5pt;visibility:visible" o:bullet="t">
+      <v:shape id="_x0000_i1033" type="#_x0000_t75" style="width:594pt;height:28.5pt;visibility:visible" o:bullet="t">
         <v:imagedata r:id="rId2" o:title="" croptop=".375" cropbottom="13084f" cropleft="729f" cropright="62426f"/>
       </v:shape>
     </w:pict>
   </w:numPicBullet>
   <w:numPicBullet w:numPicBulletId="2">
     <w:pict>
-      <v:shape id="_x0000_i1031" type="#_x0000_t75" style="width:9.75pt;height:12.75pt;visibility:visible" o:bullet="t">
+      <v:shape id="_x0000_i1034" type="#_x0000_t75" style="width:9.75pt;height:12.75pt;visibility:visible" o:bullet="t">
         <v:imagedata r:id="rId3" o:title="" croptop="31783f" cropbottom="32056f" cropleft="29422f" cropright="35085f"/>
       </v:shape>
     </w:pict>
@@ -9713,7 +9954,7 @@
 </file>
 
 <file path=customXml/itemProps1.xml><?xml version="1.0" encoding="utf-8"?>
-<ds:datastoreItem xmlns:ds="http://schemas.openxmlformats.org/officeDocument/2006/customXml" ds:itemID="{668C7B57-BF83-461C-B978-76E63BCAC766}">
+<ds:datastoreItem xmlns:ds="http://schemas.openxmlformats.org/officeDocument/2006/customXml" ds:itemID="{8EF227D1-1B49-422C-8631-A8CA3840E4D3}">
   <ds:schemaRefs>
     <ds:schemaRef ds:uri="http://schemas.openxmlformats.org/officeDocument/2006/bibliography"/>
   </ds:schemaRefs>

</xml_diff>